<commit_message>
Interactive figure on website
</commit_message>
<xml_diff>
--- a/Assignment/Connor Forbes Assignment.docx
+++ b/Assignment/Connor Forbes Assignment.docx
@@ -4,6 +4,13 @@
   <w:body>
     <w:sdt>
       <w:sdtPr>
+        <w:rPr>
+          <w:caps w:val="0"/>
+          <w:color w:val="auto"/>
+          <w:spacing w:val="0"/>
+          <w:sz w:val="20"/>
+          <w:szCs w:val="20"/>
+        </w:rPr>
         <w:id w:val="1760551389"/>
         <w:docPartObj>
           <w:docPartGallery w:val="Table of Contents"/>
@@ -14,12 +21,7 @@
         <w:rPr>
           <w:b/>
           <w:bCs/>
-          <w:caps w:val="0"/>
           <w:noProof/>
-          <w:color w:val="auto"/>
-          <w:spacing w:val="0"/>
-          <w:sz w:val="20"/>
-          <w:szCs w:val="20"/>
         </w:rPr>
       </w:sdtEndPr>
       <w:sdtContent>
@@ -715,15 +717,7 @@
     </w:p>
     <w:p>
       <w:r>
-        <w:t xml:space="preserve">There are 3 main components of the job which will be studied over the time period, this includes classification/subclassification, location and salary (lowest/highest). </w:t>
-      </w:r>
-      <w:proofErr w:type="gramStart"/>
-      <w:r>
-        <w:t>Therefore</w:t>
-      </w:r>
-      <w:proofErr w:type="gramEnd"/>
-      <w:r>
-        <w:t xml:space="preserve"> the relevant columns will be Date, Location, Classification, </w:t>
+        <w:t xml:space="preserve">There are 3 main components of the job which will be studied over the time period, this includes classification/subclassification, location and salary (lowest/highest). Therefore the relevant columns will be Date, Location, Classification, </w:t>
       </w:r>
       <w:proofErr w:type="spellStart"/>
       <w:r>
@@ -771,13 +765,8 @@
         <w:t xml:space="preserve">The first step was to load in the dataset into a data frame via the </w:t>
       </w:r>
       <w:proofErr w:type="spellStart"/>
-      <w:proofErr w:type="gramStart"/>
-      <w:r>
-        <w:t>pd.read</w:t>
-      </w:r>
-      <w:proofErr w:type="gramEnd"/>
-      <w:r>
-        <w:t>_csv</w:t>
+      <w:r>
+        <w:t>pd.read_csv</w:t>
       </w:r>
       <w:proofErr w:type="spellEnd"/>
       <w:r>
@@ -792,13 +781,8 @@
         <w:t xml:space="preserve"> found. Following this the duplicate listings were dropped from the table using </w:t>
       </w:r>
       <w:proofErr w:type="spellStart"/>
-      <w:proofErr w:type="gramStart"/>
-      <w:r>
-        <w:t>df.drop</w:t>
-      </w:r>
-      <w:proofErr w:type="gramEnd"/>
-      <w:r>
-        <w:t>_duplicates</w:t>
+      <w:r>
+        <w:t>df.drop_duplicates</w:t>
       </w:r>
       <w:proofErr w:type="spellEnd"/>
       <w:r>
@@ -834,7 +818,7 @@
         <w:t xml:space="preserve"> were also dropped to prevent null values from interfering with calculations.</w:t>
       </w:r>
       <w:r>
-        <w:t xml:space="preserve"> Two extra columns were added, ‘</w:t>
+        <w:t xml:space="preserve"> Two extra columns were added, </w:t>
       </w:r>
       <w:proofErr w:type="spellStart"/>
       <w:r>
@@ -842,15 +826,18 @@
       </w:r>
       <w:proofErr w:type="spellEnd"/>
       <w:r>
-        <w:t>’ and ‘</w:t>
+        <w:t xml:space="preserve"> and </w:t>
       </w:r>
       <w:proofErr w:type="spellStart"/>
       <w:r>
-        <w:t>RangeSalary</w:t>
+        <w:t>RangeSalar</w:t>
+      </w:r>
+      <w:r>
+        <w:t>y</w:t>
       </w:r>
       <w:proofErr w:type="spellEnd"/>
       <w:r>
-        <w:t xml:space="preserve">’ which are the average and range of the highest and lowest salary values. </w:t>
+        <w:t xml:space="preserve"> which are the average and range of the highest and lowest salary values. </w:t>
       </w:r>
     </w:p>
     <w:p>
@@ -867,30 +854,20 @@
         <w:t xml:space="preserve">, as was determined upon inspection with </w:t>
       </w:r>
       <w:proofErr w:type="spellStart"/>
-      <w:proofErr w:type="gramStart"/>
       <w:r>
         <w:t>df.dtypes</w:t>
       </w:r>
       <w:proofErr w:type="spellEnd"/>
-      <w:proofErr w:type="gramEnd"/>
       <w:r>
         <w:t xml:space="preserve">. By using </w:t>
       </w:r>
       <w:proofErr w:type="spellStart"/>
       <w:r>
-        <w:t>pd.to_</w:t>
-      </w:r>
-      <w:proofErr w:type="gramStart"/>
-      <w:r>
-        <w:t>datetime</w:t>
+        <w:t>pd.to_datetime</w:t>
       </w:r>
       <w:proofErr w:type="spellEnd"/>
       <w:r>
-        <w:t>(</w:t>
-      </w:r>
-      <w:proofErr w:type="gramEnd"/>
-      <w:r>
-        <w:t xml:space="preserve">) it was possible to </w:t>
+        <w:t xml:space="preserve">() it was possible to </w:t>
       </w:r>
       <w:r>
         <w:t>normalize</w:t>
@@ -973,15 +950,7 @@
         <w:t xml:space="preserve">The first analysis of the Job metadata was to create a histogram of the job salaries to analyse the distribution of the salaries. As expected, lower salaries are much more common than higher salaries with the 3 most common bins by a large amount being 0-20, 40-60 and 60-80. </w:t>
       </w:r>
       <w:r>
-        <w:t xml:space="preserve">This is to be expected however given the typical hierarchical structure of jobs with </w:t>
-      </w:r>
-      <w:proofErr w:type="gramStart"/>
-      <w:r>
-        <w:t>the majority of</w:t>
-      </w:r>
-      <w:proofErr w:type="gramEnd"/>
-      <w:r>
-        <w:t xml:space="preserve"> jobs being low to mid paying.</w:t>
+        <w:t>This is to be expected however given the typical hierarchical structure of jobs with the majority of jobs being low to mid paying.</w:t>
       </w:r>
     </w:p>
     <w:p>
@@ -1083,6 +1052,9 @@
     </w:p>
     <w:p>
       <w:r>
+        <w:rPr>
+          <w:noProof/>
+        </w:rPr>
         <w:lastRenderedPageBreak/>
         <w:drawing>
           <wp:inline distT="0" distB="0" distL="0" distR="0" wp14:anchorId="2A558BDF" wp14:editId="0DC17A7A">
@@ -1195,15 +1167,7 @@
       </w:r>
       <w:proofErr w:type="spellEnd"/>
       <w:r>
-        <w:t xml:space="preserve"> them contain an average salary of $599.5. This is an average between 200 and 999, which is the low and high salary for all these jobs. The predicted reason for this same salary is </w:t>
-      </w:r>
-      <w:proofErr w:type="gramStart"/>
-      <w:r>
-        <w:t>due to the fact that</w:t>
-      </w:r>
-      <w:proofErr w:type="gramEnd"/>
-      <w:r>
-        <w:t xml:space="preserve"> all of these jobs are listed at the highest possible </w:t>
+        <w:t xml:space="preserve"> them contain an average salary of $599.5. This is an average between 200 and 999, which is the low and high salary for all these jobs. The predicted reason for this same salary is due to the fact that all of these jobs are listed at the highest possible </w:t>
       </w:r>
       <w:r>
         <w:t>price range allowed on SEEK.</w:t>
@@ -1229,6 +1193,9 @@
         <w:pStyle w:val="NoSpacing"/>
       </w:pPr>
       <w:r>
+        <w:rPr>
+          <w:noProof/>
+        </w:rPr>
         <w:drawing>
           <wp:inline distT="0" distB="0" distL="0" distR="0" wp14:anchorId="580ACCBC" wp14:editId="530BB56B">
             <wp:extent cx="5731510" cy="3808095"/>
@@ -1297,15 +1264,7 @@
     </w:p>
     <w:p>
       <w:r>
-        <w:t xml:space="preserve">The boxplot above for the average salary by month reveals that while salary is </w:t>
-      </w:r>
-      <w:proofErr w:type="gramStart"/>
-      <w:r>
-        <w:t>fairly stable</w:t>
-      </w:r>
-      <w:proofErr w:type="gramEnd"/>
-      <w:r>
-        <w:t xml:space="preserve">, there was a sharp drop in November compared to other months. The predicted cause of this is that Christmas casual listings in </w:t>
+        <w:t xml:space="preserve">The boxplot above for the average salary by month reveals that while salary is fairly stable, there was a sharp drop in November compared to other months. The predicted cause of this is that Christmas casual listings in </w:t>
       </w:r>
       <w:r>
         <w:lastRenderedPageBreak/>
@@ -1322,6 +1281,9 @@
         <w:pStyle w:val="NoSpacing"/>
       </w:pPr>
       <w:r>
+        <w:rPr>
+          <w:noProof/>
+        </w:rPr>
         <w:drawing>
           <wp:inline distT="0" distB="0" distL="0" distR="0" wp14:anchorId="04481605" wp14:editId="7C7BDF48">
             <wp:extent cx="5731510" cy="3656965"/>
@@ -1399,10 +1361,149 @@
     </w:p>
     <w:p>
       <w:r>
-        <w:rPr>
-          <w:highlight w:val="yellow"/>
-        </w:rPr>
-        <w:t>TODO</w:t>
+        <w:t>Analysing the daily job listings over time reveals a trend downwards. This is revealed in Figure 5 below which demonstrates the average number of daily job listings with exponential smoothing implemented, however this trend downwards may just be because of seasonality. Late November/December reveals a dip in the number of job listings which then spiked again around new year before dipping again.</w:t>
+      </w:r>
+    </w:p>
+    <w:p>
+      <w:r>
+        <w:t>As for the monthly pattern of posting, it appears that the majority of jobs are posted in the middle of the mont</w:t>
+      </w:r>
+      <w:r>
+        <w:t xml:space="preserve">h (see Figure 6). </w:t>
+      </w:r>
+      <w:bookmarkStart w:id="9" w:name="_GoBack"/>
+      <w:bookmarkEnd w:id="9"/>
+    </w:p>
+    <w:p>
+      <w:pPr>
+        <w:pStyle w:val="NoSpacing"/>
+      </w:pPr>
+      <w:r>
+        <w:rPr>
+          <w:noProof/>
+        </w:rPr>
+        <w:lastRenderedPageBreak/>
+        <w:drawing>
+          <wp:inline distT="0" distB="0" distL="0" distR="0" wp14:anchorId="1000A5D1" wp14:editId="6D870F47">
+            <wp:extent cx="5731510" cy="3961765"/>
+            <wp:effectExtent l="0" t="0" r="2540" b="635"/>
+            <wp:docPr id="12" name="Picture 12" descr="C:\Users\Connor\AppData\Local\Microsoft\Windows\INetCache\Content.MSO\78251957.tmp"/>
+            <wp:cNvGraphicFramePr>
+              <a:graphicFrameLocks xmlns:a="http://schemas.openxmlformats.org/drawingml/2006/main" noChangeAspect="1"/>
+            </wp:cNvGraphicFramePr>
+            <a:graphic xmlns:a="http://schemas.openxmlformats.org/drawingml/2006/main">
+              <a:graphicData uri="http://schemas.openxmlformats.org/drawingml/2006/picture">
+                <pic:pic xmlns:pic="http://schemas.openxmlformats.org/drawingml/2006/picture">
+                  <pic:nvPicPr>
+                    <pic:cNvPr id="0" name="Picture 14" descr="C:\Users\Connor\AppData\Local\Microsoft\Windows\INetCache\Content.MSO\78251957.tmp"/>
+                    <pic:cNvPicPr>
+                      <a:picLocks noChangeAspect="1" noChangeArrowheads="1"/>
+                    </pic:cNvPicPr>
+                  </pic:nvPicPr>
+                  <pic:blipFill>
+                    <a:blip r:embed="rId11">
+                      <a:extLst>
+                        <a:ext uri="{28A0092B-C50C-407E-A947-70E740481C1C}">
+                          <a14:useLocalDpi xmlns:a14="http://schemas.microsoft.com/office/drawing/2010/main" val="0"/>
+                        </a:ext>
+                      </a:extLst>
+                    </a:blip>
+                    <a:srcRect/>
+                    <a:stretch>
+                      <a:fillRect/>
+                    </a:stretch>
+                  </pic:blipFill>
+                  <pic:spPr bwMode="auto">
+                    <a:xfrm>
+                      <a:off x="0" y="0"/>
+                      <a:ext cx="5731510" cy="3961765"/>
+                    </a:xfrm>
+                    <a:prstGeom prst="rect">
+                      <a:avLst/>
+                    </a:prstGeom>
+                    <a:noFill/>
+                    <a:ln>
+                      <a:noFill/>
+                    </a:ln>
+                  </pic:spPr>
+                </pic:pic>
+              </a:graphicData>
+            </a:graphic>
+          </wp:inline>
+        </w:drawing>
+      </w:r>
+    </w:p>
+    <w:p>
+      <w:pPr>
+        <w:rPr>
+          <w:b/>
+          <w:bCs/>
+        </w:rPr>
+      </w:pPr>
+      <w:r>
+        <w:rPr>
+          <w:b/>
+          <w:bCs/>
+        </w:rPr>
+        <w:t>Figure 5: Number of Daily Job Listings with Exponential Weighted Smoothing</w:t>
+      </w:r>
+    </w:p>
+    <w:p>
+      <w:pPr>
+        <w:pStyle w:val="NoSpacing"/>
+      </w:pPr>
+      <w:r>
+        <w:rPr>
+          <w:noProof/>
+        </w:rPr>
+        <w:drawing>
+          <wp:inline distT="0" distB="0" distL="0" distR="0" wp14:anchorId="6A21C6B7" wp14:editId="4BC183A6">
+            <wp:extent cx="5731510" cy="3838575"/>
+            <wp:effectExtent l="0" t="0" r="2540" b="9525"/>
+            <wp:docPr id="9" name="Picture 9" descr="C:\Users\Connor\AppData\Local\Microsoft\Windows\INetCache\Content.MSO\8AAD25A1.tmp"/>
+            <wp:cNvGraphicFramePr>
+              <a:graphicFrameLocks xmlns:a="http://schemas.openxmlformats.org/drawingml/2006/main" noChangeAspect="1"/>
+            </wp:cNvGraphicFramePr>
+            <a:graphic xmlns:a="http://schemas.openxmlformats.org/drawingml/2006/main">
+              <a:graphicData uri="http://schemas.openxmlformats.org/drawingml/2006/picture">
+                <pic:pic xmlns:pic="http://schemas.openxmlformats.org/drawingml/2006/picture">
+                  <pic:nvPicPr>
+                    <pic:cNvPr id="0" name="Picture 12" descr="C:\Users\Connor\AppData\Local\Microsoft\Windows\INetCache\Content.MSO\8AAD25A1.tmp"/>
+                    <pic:cNvPicPr>
+                      <a:picLocks noChangeAspect="1" noChangeArrowheads="1"/>
+                    </pic:cNvPicPr>
+                  </pic:nvPicPr>
+                  <pic:blipFill>
+                    <a:blip r:embed="rId12">
+                      <a:extLst>
+                        <a:ext uri="{28A0092B-C50C-407E-A947-70E740481C1C}">
+                          <a14:useLocalDpi xmlns:a14="http://schemas.microsoft.com/office/drawing/2010/main" val="0"/>
+                        </a:ext>
+                      </a:extLst>
+                    </a:blip>
+                    <a:srcRect/>
+                    <a:stretch>
+                      <a:fillRect/>
+                    </a:stretch>
+                  </pic:blipFill>
+                  <pic:spPr bwMode="auto">
+                    <a:xfrm>
+                      <a:off x="0" y="0"/>
+                      <a:ext cx="5731510" cy="3838575"/>
+                    </a:xfrm>
+                    <a:prstGeom prst="rect">
+                      <a:avLst/>
+                    </a:prstGeom>
+                    <a:noFill/>
+                    <a:ln>
+                      <a:noFill/>
+                    </a:ln>
+                  </pic:spPr>
+                </pic:pic>
+              </a:graphicData>
+            </a:graphic>
+          </wp:inline>
+        </w:drawing>
       </w:r>
     </w:p>
     <w:p>
@@ -1413,6 +1514,13 @@
         </w:rPr>
       </w:pPr>
       <w:r>
+        <w:rPr>
+          <w:b/>
+          <w:bCs/>
+        </w:rPr>
+        <w:t>Figure 6: Number of Job Listings Grouped by Day of the Month</w:t>
+      </w:r>
+      <w:r>
         <w:br w:type="page"/>
       </w:r>
     </w:p>
@@ -1426,11 +1534,90 @@
       </w:r>
     </w:p>
     <w:p>
-      <w:r>
-        <w:rPr>
-          <w:highlight w:val="yellow"/>
-        </w:rPr>
-        <w:t>TODO</w:t>
+      <w:pPr>
+        <w:pStyle w:val="NoSpacing"/>
+      </w:pPr>
+      <w:r>
+        <w:rPr>
+          <w:noProof/>
+        </w:rPr>
+        <w:drawing>
+          <wp:inline distT="0" distB="0" distL="0" distR="0" wp14:anchorId="62745812" wp14:editId="79C53F70">
+            <wp:extent cx="5731510" cy="4923790"/>
+            <wp:effectExtent l="0" t="0" r="2540" b="0"/>
+            <wp:docPr id="7" name="Picture 7" descr="C:\Users\Connor\AppData\Local\Microsoft\Windows\INetCache\Content.MSO\B0AB6A85.tmp"/>
+            <wp:cNvGraphicFramePr>
+              <a:graphicFrameLocks xmlns:a="http://schemas.openxmlformats.org/drawingml/2006/main" noChangeAspect="1"/>
+            </wp:cNvGraphicFramePr>
+            <a:graphic xmlns:a="http://schemas.openxmlformats.org/drawingml/2006/main">
+              <a:graphicData uri="http://schemas.openxmlformats.org/drawingml/2006/picture">
+                <pic:pic xmlns:pic="http://schemas.openxmlformats.org/drawingml/2006/picture">
+                  <pic:nvPicPr>
+                    <pic:cNvPr id="0" name="Picture 8" descr="C:\Users\Connor\AppData\Local\Microsoft\Windows\INetCache\Content.MSO\B0AB6A85.tmp"/>
+                    <pic:cNvPicPr>
+                      <a:picLocks noChangeAspect="1" noChangeArrowheads="1"/>
+                    </pic:cNvPicPr>
+                  </pic:nvPicPr>
+                  <pic:blipFill>
+                    <a:blip r:embed="rId13">
+                      <a:extLst>
+                        <a:ext uri="{28A0092B-C50C-407E-A947-70E740481C1C}">
+                          <a14:useLocalDpi xmlns:a14="http://schemas.microsoft.com/office/drawing/2010/main" val="0"/>
+                        </a:ext>
+                      </a:extLst>
+                    </a:blip>
+                    <a:srcRect/>
+                    <a:stretch>
+                      <a:fillRect/>
+                    </a:stretch>
+                  </pic:blipFill>
+                  <pic:spPr bwMode="auto">
+                    <a:xfrm>
+                      <a:off x="0" y="0"/>
+                      <a:ext cx="5731510" cy="4923790"/>
+                    </a:xfrm>
+                    <a:prstGeom prst="rect">
+                      <a:avLst/>
+                    </a:prstGeom>
+                    <a:noFill/>
+                    <a:ln>
+                      <a:noFill/>
+                    </a:ln>
+                  </pic:spPr>
+                </pic:pic>
+              </a:graphicData>
+            </a:graphic>
+          </wp:inline>
+        </w:drawing>
+      </w:r>
+    </w:p>
+    <w:p>
+      <w:pPr>
+        <w:rPr>
+          <w:b/>
+          <w:bCs/>
+        </w:rPr>
+      </w:pPr>
+      <w:r>
+        <w:rPr>
+          <w:b/>
+          <w:bCs/>
+        </w:rPr>
+        <w:t xml:space="preserve">Figure </w:t>
+      </w:r>
+      <w:r>
+        <w:rPr>
+          <w:b/>
+          <w:bCs/>
+        </w:rPr>
+        <w:t>7</w:t>
+      </w:r>
+      <w:r>
+        <w:rPr>
+          <w:b/>
+          <w:bCs/>
+        </w:rPr>
+        <w:t>: Top 10 Job Locations</w:t>
       </w:r>
     </w:p>
     <w:p>
@@ -1440,6 +1627,12 @@
           <w:spacing w:val="15"/>
         </w:rPr>
       </w:pPr>
+      <w:r>
+        <w:t>As is expected,</w:t>
+      </w:r>
+      <w:r>
+        <w:t xml:space="preserve"> </w:t>
+      </w:r>
       <w:r>
         <w:br w:type="page"/>
       </w:r>
@@ -1482,7 +1675,7 @@
                     </pic:cNvPicPr>
                   </pic:nvPicPr>
                   <pic:blipFill>
-                    <a:blip r:embed="rId11">
+                    <a:blip r:embed="rId14">
                       <a:extLst>
                         <a:ext uri="{28A0092B-C50C-407E-A947-70E740481C1C}">
                           <a14:useLocalDpi xmlns:a14="http://schemas.microsoft.com/office/drawing/2010/main" val="0"/>
@@ -1528,7 +1721,23 @@
           <w:bCs/>
           <w:noProof/>
         </w:rPr>
-        <w:t>Figure 5: Number of Job Listings by Sector</w:t>
+        <w:t xml:space="preserve">Figure </w:t>
+      </w:r>
+      <w:r>
+        <w:rPr>
+          <w:b/>
+          <w:bCs/>
+          <w:noProof/>
+        </w:rPr>
+        <w:t>8</w:t>
+      </w:r>
+      <w:r>
+        <w:rPr>
+          <w:b/>
+          <w:bCs/>
+          <w:noProof/>
+        </w:rPr>
+        <w:t>: Number of Job Listings by Sector</w:t>
       </w:r>
     </w:p>
     <w:p>
@@ -1583,7 +1792,7 @@
                     </pic:cNvPicPr>
                   </pic:nvPicPr>
                   <pic:blipFill>
-                    <a:blip r:embed="rId12">
+                    <a:blip r:embed="rId15">
                       <a:extLst>
                         <a:ext uri="{28A0092B-C50C-407E-A947-70E740481C1C}">
                           <a14:useLocalDpi xmlns:a14="http://schemas.microsoft.com/office/drawing/2010/main" val="0"/>
@@ -1627,16 +1836,40 @@
           <w:b/>
           <w:bCs/>
         </w:rPr>
-        <w:t>Figure 6: Average Job Salary each Sector Sorted by Number of Listings (left to right)</w:t>
-      </w:r>
-    </w:p>
-    <w:p>
-      <w:bookmarkStart w:id="9" w:name="_GoBack"/>
-      <w:bookmarkEnd w:id="9"/>
+        <w:t xml:space="preserve">Figure </w:t>
+      </w:r>
+      <w:r>
+        <w:rPr>
+          <w:b/>
+          <w:bCs/>
+        </w:rPr>
+        <w:t>9</w:t>
+      </w:r>
+      <w:r>
+        <w:rPr>
+          <w:b/>
+          <w:bCs/>
+        </w:rPr>
+        <w:t>: Average Job Salary each Sector Sorted by Number of Listings (left to right)</w:t>
+      </w:r>
+    </w:p>
+    <w:p>
+      <w:r>
+        <w:t xml:space="preserve">Unsurprisingly, the highest paying classification is CEO &amp; General Management followed by ICT. However, one thing to note is the difference between job availability for the two classifications as is shown in the number of job listings per sector (see Figure </w:t>
+      </w:r>
+      <w:r>
+        <w:t>8</w:t>
+      </w:r>
+      <w:r>
+        <w:t xml:space="preserve">). This puts ICT in a better position for going into as a potential </w:t>
+      </w:r>
+      <w:r>
+        <w:t>career path due to the higher demand.</w:t>
+      </w:r>
     </w:p>
     <w:sectPr>
-      <w:headerReference w:type="default" r:id="rId13"/>
-      <w:footerReference w:type="default" r:id="rId14"/>
+      <w:headerReference w:type="default" r:id="rId16"/>
+      <w:footerReference w:type="default" r:id="rId17"/>
       <w:pgSz w:w="11906" w:h="16838"/>
       <w:pgMar w:top="1440" w:right="1440" w:bottom="1440" w:left="1440" w:header="708" w:footer="708" w:gutter="0"/>
       <w:cols w:space="708"/>
@@ -1974,6 +2207,7 @@
     <w:lsdException w:name="HTML Sample" w:semiHidden="1" w:unhideWhenUsed="1"/>
     <w:lsdException w:name="HTML Typewriter" w:semiHidden="1" w:unhideWhenUsed="1"/>
     <w:lsdException w:name="HTML Variable" w:semiHidden="1" w:unhideWhenUsed="1"/>
+    <w:lsdException w:name="Normal Table" w:semiHidden="1" w:unhideWhenUsed="1"/>
     <w:lsdException w:name="annotation subject" w:semiHidden="1" w:unhideWhenUsed="1"/>
     <w:lsdException w:name="No List" w:semiHidden="1" w:unhideWhenUsed="1"/>
     <w:lsdException w:name="Outline List 1" w:semiHidden="1" w:unhideWhenUsed="1"/>
@@ -2019,9 +2253,11 @@
     <w:lsdException w:name="Table Subtle 1" w:semiHidden="1" w:unhideWhenUsed="1"/>
     <w:lsdException w:name="Table Subtle 2" w:semiHidden="1" w:unhideWhenUsed="1"/>
     <w:lsdException w:name="Table Web 1" w:semiHidden="1" w:unhideWhenUsed="1"/>
+    <w:lsdException w:name="Table Web 2" w:semiHidden="1" w:unhideWhenUsed="1"/>
     <w:lsdException w:name="Table Web 3" w:semiHidden="1" w:unhideWhenUsed="1"/>
     <w:lsdException w:name="Balloon Text" w:semiHidden="1" w:unhideWhenUsed="1"/>
     <w:lsdException w:name="Table Grid" w:uiPriority="39"/>
+    <w:lsdException w:name="Table Theme" w:semiHidden="1" w:unhideWhenUsed="1"/>
     <w:lsdException w:name="Placeholder Text" w:semiHidden="1"/>
     <w:lsdException w:name="No Spacing" w:uiPriority="1" w:qFormat="1"/>
     <w:lsdException w:name="Light Shading" w:uiPriority="60"/>
@@ -3246,7 +3482,7 @@
 </file>
 
 <file path=customXml/itemProps1.xml><?xml version="1.0" encoding="utf-8"?>
-<ds:datastoreItem xmlns:ds="http://schemas.openxmlformats.org/officeDocument/2006/customXml" ds:itemID="{1E3A6D5A-0E69-48F1-872E-B80AA6747AB7}">
+<ds:datastoreItem xmlns:ds="http://schemas.openxmlformats.org/officeDocument/2006/customXml" ds:itemID="{0D99CAA0-196F-4589-A5C1-5E08AB79F2C8}">
   <ds:schemaRefs>
     <ds:schemaRef ds:uri="http://schemas.openxmlformats.org/officeDocument/2006/bibliography"/>
   </ds:schemaRefs>

</xml_diff>